<commit_message>
#TUS-5-IUS-1-T-4 Write pdf files In progress
</commit_message>
<xml_diff>
--- a/Konflikti-student2.docx
+++ b/Konflikti-student2.docx
@@ -48,7 +48,16 @@
         <w:t xml:space="preserve">Više </w:t>
       </w:r>
       <w:r>
-        <w:t>administratora klinike istovremeno briše/menja isti tip pregleda</w:t>
+        <w:t>administratora klinike istovremeno briše</w:t>
+      </w:r>
+      <w:r>
+        <w:rPr>
+          <w:rStyle w:val="FootnoteReference"/>
+        </w:rPr>
+        <w:footnoteReference w:id="1"/>
+      </w:r>
+      <w:r>
+        <w:t>/menja isti tip pregleda</w:t>
       </w:r>
     </w:p>
     <w:p/>
@@ -81,13 +90,31 @@
         <w:t>, može</w:t>
       </w:r>
       <w:r>
-        <w:t xml:space="preserve"> da odobare dodavanje novog tipa pregleda ili izmenu/brisanje nekog od postojećih.</w:t>
+        <w:t xml:space="preserve"> da od</w:t>
+      </w:r>
+      <w:r>
+        <w:t>a</w:t>
+      </w:r>
+      <w:r>
+        <w:t>b</w:t>
+      </w:r>
+      <w:r>
+        <w:t>e</w:t>
+      </w:r>
+      <w:r>
+        <w:t>re dodavanje novog tipa pregleda ili izmenu/brisanje nekog od postojećih.</w:t>
       </w:r>
       <w:r>
         <w:t xml:space="preserve"> Potrebno je napomenuti da se izmena/brisanje tipa pregleda može izvršiti samo ako u tom trenutku nijedan zakazan pregled nije tog tipa pregleda.</w:t>
       </w:r>
       <w:r>
-        <w:t xml:space="preserve"> Do konfliktne situacije dolazi ukoliko dva administratora klinike pokušaju istovremeno da obrisu/izmene isti tip pregleda. </w:t>
+        <w:t xml:space="preserve"> Do konfliktne situacije dolazi ukoliko dva </w:t>
+      </w:r>
+      <w:r>
+        <w:t xml:space="preserve">ili više </w:t>
+      </w:r>
+      <w:r>
+        <w:t xml:space="preserve">administratora klinike pokušaju istovremeno da obrisu/izmene isti tip pregleda. </w:t>
       </w:r>
     </w:p>
     <w:p>
@@ -98,32 +125,20 @@
     <w:p>
       <w:r>
         <w:rPr>
-          <w:rStyle w:val="IntenseEmphasis"/>
-        </w:rPr>
-        <w:t xml:space="preserve">Crtež konfliktne situacije:  </w:t>
-      </w:r>
-      <w:r>
-        <w:t xml:space="preserve">Administrator klinike 1 započinje svoju transakciju, pa zatim administrator klinike </w:t>
-      </w:r>
-      <w:r>
-        <w:t xml:space="preserve"> </w:t>
-      </w:r>
-      <w:r>
-        <w:t xml:space="preserve">2 počinje svoju transakciju. Administrator klinike 1 menja/briše </w:t>
-      </w:r>
-      <w:r>
-        <w:t>tip pregleda i komituje svoje promene, zatim administrator klinike 2  pokuša da uradi isto. Ukoliko dozvolimo da oba administratora urade željene promene dolazi do fenomena lost update u kom jedan administrator gasi izmene drugog, pre nego što je on stigao da ih komituje u bazu.</w:t>
-      </w:r>
-    </w:p>
-    <w:p>
-      <w:r>
-        <w:rPr>
           <w:noProof/>
         </w:rPr>
         <w:drawing>
-          <wp:inline distT="0" distB="0" distL="0" distR="0" wp14:anchorId="0B3B337A" wp14:editId="2CCEADCE">
-            <wp:extent cx="4343400" cy="2324996"/>
+          <wp:anchor distT="0" distB="0" distL="114300" distR="114300" simplePos="0" relativeHeight="251658240" behindDoc="0" locked="0" layoutInCell="1" allowOverlap="1" wp14:anchorId="0B3B337A" wp14:editId="0399857C">
+            <wp:simplePos x="0" y="0"/>
+            <wp:positionH relativeFrom="column">
+              <wp:posOffset>723265</wp:posOffset>
+            </wp:positionH>
+            <wp:positionV relativeFrom="paragraph">
+              <wp:posOffset>1020445</wp:posOffset>
+            </wp:positionV>
+            <wp:extent cx="4343400" cy="2324735"/>
             <wp:effectExtent l="0" t="0" r="0" b="0"/>
+            <wp:wrapTopAndBottom/>
             <wp:docPr id="1" name="Picture 1" descr="A screenshot of a cell phone&#10;&#10;Description automatically generated"/>
             <wp:cNvGraphicFramePr>
               <a:graphicFrameLocks xmlns:a="http://schemas.openxmlformats.org/drawingml/2006/main" noChangeAspect="1"/>
@@ -136,7 +151,7 @@
                     <pic:cNvPicPr/>
                   </pic:nvPicPr>
                   <pic:blipFill>
-                    <a:blip r:embed="rId5">
+                    <a:blip r:embed="rId8">
                       <a:extLst>
                         <a:ext uri="{28A0092B-C50C-407E-A947-70E740481C1C}">
                           <a14:useLocalDpi xmlns:a14="http://schemas.microsoft.com/office/drawing/2010/main" val="0"/>
@@ -150,7 +165,7 @@
                   <pic:spPr>
                     <a:xfrm>
                       <a:off x="0" y="0"/>
-                      <a:ext cx="4389531" cy="2349690"/>
+                      <a:ext cx="4343400" cy="2324735"/>
                     </a:xfrm>
                     <a:prstGeom prst="rect">
                       <a:avLst/>
@@ -159,12 +174,62 @@
                 </pic:pic>
               </a:graphicData>
             </a:graphic>
-          </wp:inline>
+          </wp:anchor>
         </w:drawing>
       </w:r>
       <w:r>
+        <w:rPr>
+          <w:rStyle w:val="IntenseEmphasis"/>
+        </w:rPr>
+        <w:t xml:space="preserve">Crtež konfliktne situacije:  </w:t>
+      </w:r>
+      <w:r>
+        <w:t xml:space="preserve">Administrator klinike 1 započinje svoju transakciju, pa zatim administrator klinike </w:t>
+      </w:r>
+      <w:r>
         <w:t xml:space="preserve"> </w:t>
       </w:r>
+      <w:r>
+        <w:t xml:space="preserve">2 </w:t>
+      </w:r>
+      <w:r>
+        <w:t>za</w:t>
+      </w:r>
+      <w:r>
+        <w:t xml:space="preserve">počinje svoju transakciju. Administrator klinike 1 menja/briše </w:t>
+      </w:r>
+      <w:r>
+        <w:t xml:space="preserve">tip pregleda i komituje svoje promene, zatim administrator klinike 2  pokuša da uradi isto. Ukoliko dozvolimo da oba administratora urade željene promene dolazi do fenomena </w:t>
+      </w:r>
+      <w:r>
+        <w:t>L</w:t>
+      </w:r>
+      <w:r>
+        <w:t>ost</w:t>
+      </w:r>
+      <w:r>
+        <w:t>U</w:t>
+      </w:r>
+      <w:r>
+        <w:t xml:space="preserve">pdate u kom jedan administrator </w:t>
+      </w:r>
+      <w:r>
+        <w:t>pregazi</w:t>
+      </w:r>
+      <w:r>
+        <w:t xml:space="preserve"> izmene drugog, </w:t>
+      </w:r>
+      <w:r>
+        <w:t>nakon prvog komita u bazu</w:t>
+      </w:r>
+      <w:r>
+        <w:t>.</w:t>
+      </w:r>
+    </w:p>
+    <w:p>
+      <w:r>
+        <w:t xml:space="preserve"> </w:t>
+      </w:r>
     </w:p>
     <w:p/>
     <w:p>
@@ -181,7 +246,53 @@
         <w:t xml:space="preserve"> konfliktne situacije:  </w:t>
       </w:r>
       <w:r>
-        <w:t>Problem lost update je rešen zaključavanjem objekta AppointmentType. Kada jedan administrator klinike uzme objekat AppointmentType nijedan drugi administrator klinike ne trebao da mu pristupi i menja njegove podatke dok se prva transakcija ne završi i njene izmene komituju. Način na koji je rešena ova konfliktna situacija je optimističko zaključavanje. Klasi AppointmentType je dodato polje Long version sa anotacijom @Version. Nakon svake izmene na objektom vrednost atributa version se uvećava za jedan. Kada prvi administrator klinike uzme i izmeni objekat AppointmentType njegova verzija će se povećati. Ukoliko bilo koja druga transakcija pokuša da izmeni objekat pre nego što je prethodna komitovala svoje izmene doći će do greške jer se vrednost atributa version u transakciji i bazi neće podudarati. Na ovaj način je rešena konfliktna situacija istovremene izmene/brisanja istog AppointmentType od strane dva ili više administratora klinike.</w:t>
+        <w:t xml:space="preserve">Problem </w:t>
+      </w:r>
+      <w:r>
+        <w:t>L</w:t>
+      </w:r>
+      <w:r>
+        <w:t>ost</w:t>
+      </w:r>
+      <w:r>
+        <w:t>U</w:t>
+      </w:r>
+      <w:r>
+        <w:t>pdate je rešen zaključavanjem objekta AppointmentType. Kada jedan administrator klinike uzme objekat AppointmentType nijedan drugi administrator klinike ne</w:t>
+      </w:r>
+      <w:r>
+        <w:t xml:space="preserve"> bi</w:t>
+      </w:r>
+      <w:r>
+        <w:t xml:space="preserve"> trebao da mu pristupi i menja njegove podatke dok se prva transakcija ne završi i njene izmene komituju. Način na koji je rešena ova konfliktna situacija je optimističko zaključavanje. Klasi AppointmentType je dodato polje Long </w:t>
+      </w:r>
+      <w:r>
+        <w:t>V</w:t>
+      </w:r>
+      <w:r>
+        <w:t>ersion sa anotacijom @Version. Nakon svake izmene na</w:t>
+      </w:r>
+      <w:r>
+        <w:t>d</w:t>
+      </w:r>
+      <w:r>
+        <w:t xml:space="preserve"> objektom vrednost atributa </w:t>
+      </w:r>
+      <w:r>
+        <w:t>V</w:t>
+      </w:r>
+      <w:r>
+        <w:t xml:space="preserve">ersion se uvećava za jedan. Kada prvi administrator klinike uzme i izmeni objekat AppointmentType njegova verzija će se povećati. Ukoliko bilo koja druga transakcija pokuša da izmeni objekat pre nego što je prethodna komitovala svoje izmene doći će do </w:t>
+      </w:r>
+      <w:r>
+        <w:lastRenderedPageBreak/>
+        <w:t xml:space="preserve">greške jer se vrednost atributa </w:t>
+      </w:r>
+      <w:r>
+        <w:t>V</w:t>
+      </w:r>
+      <w:r>
+        <w:t>ersion u transakciji i bazi neće podudarati. Na ovaj način je rešena konfliktna situacija istovremene izmene/brisanja istog AppointmentType od strane dva ili više administratora klinike.</w:t>
       </w:r>
     </w:p>
     <w:p>
@@ -193,7 +304,6 @@
         </w:numPr>
       </w:pPr>
       <w:r>
-        <w:lastRenderedPageBreak/>
         <w:t xml:space="preserve">Više administratora klinike istovremeno </w:t>
       </w:r>
       <w:r>
@@ -233,7 +343,13 @@
         <w:t xml:space="preserve"> novi tip pregleda. </w:t>
       </w:r>
       <w:r>
-        <w:t>Jedino ograničenje pri kreiranju novog pregleda je da njegov naziv mora da bude jedinstven u okviru klinike. Do konfliktne situacije dolazi ukoliko dva ili više administratora klinike pokušaju da istovremeno kreiraju tip pregleda sa istim nazivom.</w:t>
+        <w:t xml:space="preserve">Jedino ograničenje pri kreiranju novog </w:t>
+      </w:r>
+      <w:r>
+        <w:t xml:space="preserve">tipa </w:t>
+      </w:r>
+      <w:r>
+        <w:t>pregleda je da njegov naziv mora da bude jedinstven u okviru klinike. Do konfliktne situacije dolazi ukoliko dva ili više administratora klinike pokušaju da istovremeno kreiraju tip pregleda sa istim nazivom.</w:t>
       </w:r>
       <w:r>
         <w:t xml:space="preserve"> </w:t>
@@ -247,38 +363,20 @@
     <w:p>
       <w:r>
         <w:rPr>
-          <w:rStyle w:val="IntenseEmphasis"/>
-        </w:rPr>
-        <w:t xml:space="preserve">Crtež konfliktne situacije:  </w:t>
-      </w:r>
-      <w:r>
-        <w:t xml:space="preserve">Administrator klinike 1 započinje svoju transakciju, pa zatim administrator klinike  2 počinje svoju transakciju. Administrator klinike 1 </w:t>
-      </w:r>
-      <w:r>
-        <w:t>dodaje novi</w:t>
-      </w:r>
-      <w:r>
-        <w:t xml:space="preserve"> tip pregleda i komituje svoje promene, zatim administrator klinike 2  pokuša da </w:t>
-      </w:r>
-      <w:r>
-        <w:t>doda novi pregled sa istim nazivom</w:t>
-      </w:r>
-      <w:r>
-        <w:t xml:space="preserve">. Ukoliko dozvolimo da oba administratora </w:t>
-      </w:r>
-      <w:r>
-        <w:t>klinike komituju svoje promene u bazi će se nalaziti dva pregleda sa istom nazivom što dovodi do nedozvoljenog stane baze i neispravnog rada aplikacije.</w:t>
-      </w:r>
-    </w:p>
-    <w:p>
-      <w:r>
-        <w:rPr>
           <w:noProof/>
         </w:rPr>
         <w:drawing>
-          <wp:inline distT="0" distB="0" distL="0" distR="0" wp14:anchorId="13FE0194" wp14:editId="6D8AD0E6">
-            <wp:extent cx="4644808" cy="2659380"/>
+          <wp:anchor distT="0" distB="0" distL="114300" distR="114300" simplePos="0" relativeHeight="251659264" behindDoc="0" locked="0" layoutInCell="1" allowOverlap="1" wp14:anchorId="13FE0194" wp14:editId="1E3A2DB4">
+            <wp:simplePos x="0" y="0"/>
+            <wp:positionH relativeFrom="column">
+              <wp:posOffset>654685</wp:posOffset>
+            </wp:positionH>
+            <wp:positionV relativeFrom="paragraph">
+              <wp:posOffset>1316990</wp:posOffset>
+            </wp:positionV>
+            <wp:extent cx="4644390" cy="2659380"/>
             <wp:effectExtent l="0" t="0" r="3810" b="7620"/>
+            <wp:wrapTopAndBottom/>
             <wp:docPr id="2" name="Picture 2" descr="A screenshot of a cell phone&#10;&#10;Description automatically generated"/>
             <wp:cNvGraphicFramePr>
               <a:graphicFrameLocks xmlns:a="http://schemas.openxmlformats.org/drawingml/2006/main" noChangeAspect="1"/>
@@ -291,7 +389,7 @@
                     <pic:cNvPicPr/>
                   </pic:nvPicPr>
                   <pic:blipFill>
-                    <a:blip r:embed="rId6">
+                    <a:blip r:embed="rId9">
                       <a:extLst>
                         <a:ext uri="{28A0092B-C50C-407E-A947-70E740481C1C}">
                           <a14:useLocalDpi xmlns:a14="http://schemas.microsoft.com/office/drawing/2010/main" val="0"/>
@@ -305,7 +403,7 @@
                   <pic:spPr>
                     <a:xfrm>
                       <a:off x="0" y="0"/>
-                      <a:ext cx="4649527" cy="2662082"/>
+                      <a:ext cx="4644390" cy="2659380"/>
                     </a:xfrm>
                     <a:prstGeom prst="rect">
                       <a:avLst/>
@@ -314,15 +412,73 @@
                 </pic:pic>
               </a:graphicData>
             </a:graphic>
-          </wp:inline>
+          </wp:anchor>
         </w:drawing>
       </w:r>
-    </w:p>
-    <w:p>
       <w:r>
         <w:rPr>
           <w:rStyle w:val="IntenseEmphasis"/>
         </w:rPr>
+        <w:t xml:space="preserve">Crtež konfliktne situacije:  </w:t>
+      </w:r>
+      <w:r>
+        <w:t xml:space="preserve">Administrator klinike 1 započinje svoju transakciju, pa zatim administrator klinike  2 počinje svoju transakciju. Administrator klinike 1 </w:t>
+      </w:r>
+      <w:r>
+        <w:t>dodaje</w:t>
+      </w:r>
+      <w:r>
+        <w:t>/</w:t>
+      </w:r>
+      <w:r>
+        <w:t xml:space="preserve">menja </w:t>
+      </w:r>
+      <w:r>
+        <w:t xml:space="preserve">tip pregleda i komituje svoje promene, zatim administrator klinike 2 pokuša da </w:t>
+      </w:r>
+      <w:r>
+        <w:t xml:space="preserve">doda novi </w:t>
+      </w:r>
+      <w:r>
+        <w:t xml:space="preserve">tip </w:t>
+      </w:r>
+      <w:r>
+        <w:t>pregled</w:t>
+      </w:r>
+      <w:r>
+        <w:t>a</w:t>
+      </w:r>
+      <w:r>
+        <w:t xml:space="preserve"> sa istim nazivom</w:t>
+      </w:r>
+      <w:r>
+        <w:t xml:space="preserve"> kao izmenjeni tip pregleda</w:t>
+      </w:r>
+      <w:r>
+        <w:t xml:space="preserve">. Ukoliko dozvolimo da oba administratora </w:t>
+      </w:r>
+      <w:r>
+        <w:t xml:space="preserve">klinike komituju svoje promene u bazi će se nalaziti dva </w:t>
+      </w:r>
+      <w:r>
+        <w:t xml:space="preserve">tipa </w:t>
+      </w:r>
+      <w:r>
+        <w:t>pregleda sa istom nazivom što dovodi do nedozvoljenog stan</w:t>
+      </w:r>
+      <w:r>
+        <w:t>ja</w:t>
+      </w:r>
+      <w:r>
+        <w:t xml:space="preserve"> baze i neispravnog rada aplikacije.</w:t>
+      </w:r>
+    </w:p>
+    <w:p/>
+    <w:p>
+      <w:r>
+        <w:rPr>
+          <w:rStyle w:val="IntenseEmphasis"/>
+        </w:rPr>
         <w:t>Rešenje</w:t>
       </w:r>
       <w:r>
@@ -332,14 +488,94 @@
         <w:t xml:space="preserve"> konfliktne situacije:  </w:t>
       </w:r>
       <w:r>
-        <w:t xml:space="preserve">Pošto objekat AppointmentType pre kreiranja ne postoji u bazi podataka ova konfliktna situacija se ne može rešiti pomoću optimističnog zaključavanja. Da bi ova konfliktna situacija bila rešena potrebno je podići nivo izolacije metode za kreiranje novog pregleda na nivo SERIALIZABLE. U metodi za kreiranje novog tipa se šalje upit ka bazi koji dobavlja sve entitete tabele appointment koji se nalaze u klinici administratora koji želi da kreira novi pregled i koji imaju isti naziv kao novokreirani pregled. Ukoliko upit ka bazi ne pronadje nijednu takvu torku novi AppointemntType se čuva u bazi i transakcija se komituje. Međutim ukoliko upit ka bazi vrati neke torke baze kreiranje takvog AppointmentType je nedozvoljeno i dolazi do EntityExistsException. </w:t>
-      </w:r>
-      <w:r>
-        <w:t xml:space="preserve">Na ovaj način je rešen problem konkurentnog kreiranja pregleda sa istim nazivom u istoj klinici od strane dva ili više administratora klinike. </w:t>
-      </w:r>
-    </w:p>
-    <w:p/>
-    <w:p/>
+        <w:t>Pošto objekat AppointmentType pre kreiranja ne postoji u bazi podataka ova konfliktna situacija se ne može rešiti pomoću optimističnog zaključavanja. Da bi ova konfliktna situacija bila rešena potrebno je podići nivo izolacije metode za kreiranje novog</w:t>
+      </w:r>
+      <w:r>
+        <w:t xml:space="preserve"> tipa</w:t>
+      </w:r>
+      <w:r>
+        <w:t xml:space="preserve"> pregleda na nivo SERIALIZABLE. U metodi za kreiranje novog tipa se šalje upit ka bazi koji dobavlja sve entitete tabele </w:t>
+      </w:r>
+      <w:r>
+        <w:t>A</w:t>
+      </w:r>
+      <w:r>
+        <w:t>ppointment</w:t>
+      </w:r>
+      <w:r>
+        <w:t>Type</w:t>
+      </w:r>
+      <w:r>
+        <w:t xml:space="preserve"> koji se nalaze u klinici administratora koji želi da kreira novi </w:t>
+      </w:r>
+      <w:r>
+        <w:t xml:space="preserve">tip </w:t>
+      </w:r>
+      <w:r>
+        <w:t xml:space="preserve">pregled i koji imaju isti naziv kao </w:t>
+      </w:r>
+      <w:r>
+        <w:t>izmenjeni</w:t>
+      </w:r>
+      <w:r>
+        <w:t xml:space="preserve"> </w:t>
+      </w:r>
+      <w:r>
+        <w:t xml:space="preserve">tip </w:t>
+      </w:r>
+      <w:r>
+        <w:t>pregled</w:t>
+      </w:r>
+      <w:r>
+        <w:t>a</w:t>
+      </w:r>
+      <w:r>
+        <w:t>. Ukoliko upit ka bazi ne prona</w:t>
+      </w:r>
+      <w:r>
+        <w:t>đ</w:t>
+      </w:r>
+      <w:r>
+        <w:t xml:space="preserve">e nijednu takvu torku novi AppointemntType se čuva u bazi i transakcija se komituje. </w:t>
+      </w:r>
+      <w:r>
+        <w:t xml:space="preserve">U slučaju da za vreme trajanja </w:t>
+      </w:r>
+      <w:r>
+        <w:t>dodavanja novog tipa pregleda</w:t>
+      </w:r>
+      <w:r>
+        <w:t>, druga transakcija izmeni neki postojeći tip pregleda tako da mu</w:t>
+      </w:r>
+      <w:r>
+        <w:t xml:space="preserve"> se ime poklapa sa </w:t>
+      </w:r>
+      <w:r>
+        <w:lastRenderedPageBreak/>
+        <w:t>novim, doći će do konflikta koji će biti sprečen postavljenim nivoom izolacije</w:t>
+      </w:r>
+      <w:r>
+        <w:t>, to jest, drugoj transakciji (izmeni) neće biti dozvoljen komit.</w:t>
+      </w:r>
+      <w:r>
+        <w:t xml:space="preserve"> </w:t>
+      </w:r>
+      <w:r>
+        <w:t xml:space="preserve">Na ovaj način je rešen problem konkurentnog kreiranja </w:t>
+      </w:r>
+      <w:r>
+        <w:t xml:space="preserve">tipa </w:t>
+      </w:r>
+      <w:r>
+        <w:t>pregleda</w:t>
+      </w:r>
+      <w:r>
+        <w:t xml:space="preserve"> i kombinacije kreiranja tipa pregleda + izmena tipa pregleda</w:t>
+      </w:r>
+      <w:r>
+        <w:t xml:space="preserve"> sa istim nazivom u istoj klinici od strane dva ili više administratora klinike. </w:t>
+      </w:r>
+    </w:p>
     <w:p>
       <w:pPr>
         <w:pStyle w:val="Heading2"/>
@@ -349,7 +585,6 @@
         </w:numPr>
       </w:pPr>
       <w:r>
-        <w:lastRenderedPageBreak/>
         <w:t xml:space="preserve">Više administratora klinike istovremeno </w:t>
       </w:r>
       <w:r>
@@ -401,7 +636,13 @@
         <w:t>Da bi optimističko zaključavanje bilo moguće s</w:t>
       </w:r>
       <w:r>
-        <w:t xml:space="preserve">vakoj tabeli entiteta koji se briše/menja je dodat atribut Long version koji je anotiran sa @Version. </w:t>
+        <w:t xml:space="preserve">vakoj tabeli entiteta koji se briše/menja je dodat atribut Long </w:t>
+      </w:r>
+      <w:r>
+        <w:t>V</w:t>
+      </w:r>
+      <w:r>
+        <w:t xml:space="preserve">ersion koji je anotiran sa @Version. </w:t>
       </w:r>
     </w:p>
     <w:p>
@@ -509,7 +750,13 @@
         <w:t>sprečava</w:t>
       </w:r>
       <w:r>
-        <w:t xml:space="preserve"> Phantom read-a. </w:t>
+        <w:t xml:space="preserve"> Phantom</w:t>
+      </w:r>
+      <w:r>
+        <w:t>R</w:t>
+      </w:r>
+      <w:r>
+        <w:t xml:space="preserve">ead. </w:t>
       </w:r>
     </w:p>
     <w:p>
@@ -529,7 +776,25 @@
         <w:t>:</w:t>
       </w:r>
       <w:r>
-        <w:t xml:space="preserve"> Pri kreiranju doktora/medicinske sestre security_number i email moraju biti jedinstveni u sistemu. </w:t>
+        <w:t xml:space="preserve"> Pri kreiranju doktora/medicinske sestre </w:t>
+      </w:r>
+      <w:r>
+        <w:t>S</w:t>
+      </w:r>
+      <w:r>
+        <w:t>ecurity</w:t>
+      </w:r>
+      <w:r>
+        <w:t>N</w:t>
+      </w:r>
+      <w:r>
+        <w:t xml:space="preserve">umber i </w:t>
+      </w:r>
+      <w:r>
+        <w:t>E</w:t>
+      </w:r>
+      <w:r>
+        <w:t xml:space="preserve">mail moraju biti jedinstveni u sistemu. </w:t>
       </w:r>
     </w:p>
     <w:p>
@@ -537,24 +802,305 @@
         <w:pStyle w:val="NoSpacing"/>
       </w:pPr>
       <w:r>
-        <w:t>Kreirane sale: Pri kreiranju sale name i ordination_number moraju biti jedinstveni u klinici.</w:t>
+        <w:t>Kreirane sale: Pri kreiranju sale</w:t>
+      </w:r>
+      <w:r>
+        <w:t xml:space="preserve"> kombinacija</w:t>
       </w:r>
       <w:r>
         <w:t xml:space="preserve"> </w:t>
       </w:r>
+      <w:r>
+        <w:t>N</w:t>
+      </w:r>
+      <w:r>
+        <w:t xml:space="preserve">ame i </w:t>
+      </w:r>
+      <w:r>
+        <w:t>O</w:t>
+      </w:r>
+      <w:r>
+        <w:t>rdination</w:t>
+      </w:r>
+      <w:r>
+        <w:t>N</w:t>
+      </w:r>
+      <w:r>
+        <w:t>umber mora biti jedinstven</w:t>
+      </w:r>
+      <w:r>
+        <w:t>a</w:t>
+      </w:r>
+      <w:r>
+        <w:t xml:space="preserve"> u klinici.</w:t>
+      </w:r>
+      <w:r>
+        <w:t xml:space="preserve"> </w:t>
+      </w:r>
     </w:p>
     <w:p>
       <w:pPr>
         <w:pStyle w:val="NoSpacing"/>
+        <w:rPr>
+          <w:lang w:val="sr-Latn-RS"/>
+        </w:rPr>
+      </w:pPr>
+    </w:p>
+    <w:p>
+      <w:pPr>
+        <w:pStyle w:val="Heading2"/>
+        <w:numPr>
+          <w:ilvl w:val="0"/>
+          <w:numId w:val="1"/>
+        </w:numPr>
+        <w:rPr>
+          <w:lang w:val="sr-Latn-RS"/>
+        </w:rPr>
+      </w:pPr>
+      <w:r>
+        <w:t xml:space="preserve">Više </w:t>
+      </w:r>
+      <w:r>
+        <w:t xml:space="preserve">administratora klinike istovremeno </w:t>
+      </w:r>
+      <w:r>
+        <w:rPr>
+          <w:lang w:val="sr-Latn-RS"/>
+        </w:rPr>
+        <w:t xml:space="preserve">zakazuju </w:t>
+      </w:r>
+      <w:r>
+        <w:rPr>
+          <w:lang w:val="sr-Latn-RS"/>
+        </w:rPr>
+        <w:t xml:space="preserve">istu </w:t>
+      </w:r>
+      <w:r>
+        <w:rPr>
+          <w:lang w:val="sr-Latn-RS"/>
+        </w:rPr>
+        <w:t>salu za pregled/operaciju</w:t>
+      </w:r>
+    </w:p>
+    <w:p>
+      <w:pPr>
+        <w:rPr>
+          <w:lang w:val="sr-Latn-RS"/>
+        </w:rPr>
       </w:pPr>
     </w:p>
     <w:p>
       <w:pPr>
         <w:pStyle w:val="NoSpacing"/>
       </w:pPr>
-    </w:p>
-    <w:p/>
-    <w:p/>
+      <w:r>
+        <w:rPr>
+          <w:rStyle w:val="IntenseEmphasis"/>
+        </w:rPr>
+        <w:t>Opis konfliktne situacije</w:t>
+      </w:r>
+      <w:r>
+        <w:t xml:space="preserve">: Nakon što se administrator klinike uloguje u aplikaciju na svom početnom ekranu može da izabere pregled svih </w:t>
+      </w:r>
+      <w:r>
+        <w:t>zahteva za pregled</w:t>
+      </w:r>
+      <w:r>
+        <w:t>/operaciju</w:t>
+      </w:r>
+      <w:r>
+        <w:t xml:space="preserve"> </w:t>
+      </w:r>
+      <w:r>
+        <w:t xml:space="preserve">koji postoje u njegovoj klinici. Na stranici za pregled </w:t>
+      </w:r>
+      <w:r>
+        <w:t>zahteva za preglede</w:t>
+      </w:r>
+      <w:r>
+        <w:t>, može da odabere</w:t>
+      </w:r>
+      <w:r>
+        <w:t xml:space="preserve"> zakazivanje sale za jedan od pregleda</w:t>
+      </w:r>
+      <w:r>
+        <w:t xml:space="preserve">. Do konfliktne situacije dolazi ukoliko dva administratora klinike pokušaju istovremeno da </w:t>
+      </w:r>
+      <w:r>
+        <w:t xml:space="preserve">rezervišu </w:t>
+      </w:r>
+      <w:r>
+        <w:t xml:space="preserve">istu </w:t>
+      </w:r>
+      <w:r>
+        <w:t>salu za isto vreme i datum</w:t>
+      </w:r>
+      <w:r>
+        <w:t xml:space="preserve">. </w:t>
+      </w:r>
+    </w:p>
+    <w:p>
+      <w:pPr>
+        <w:pStyle w:val="NoSpacing"/>
+      </w:pPr>
+    </w:p>
+    <w:p>
+      <w:pPr>
+        <w:pStyle w:val="NoSpacing"/>
+      </w:pPr>
+      <w:r>
+        <w:rPr>
+          <w:rStyle w:val="IntenseEmphasis"/>
+        </w:rPr>
+        <w:t xml:space="preserve">Crtež konfliktne situacije:  </w:t>
+      </w:r>
+      <w:r>
+        <w:t>Administrator klinike 1 započinje svoju transakciju, zatim administrator klinike 2 započinje svoju transakciju. Administrator klinike 1</w:t>
+      </w:r>
+      <w:r>
+        <w:t xml:space="preserve"> </w:t>
+      </w:r>
+      <w:r>
+        <w:t xml:space="preserve">i 2 </w:t>
+      </w:r>
+      <w:r>
+        <w:t>dobavlja</w:t>
+      </w:r>
+      <w:r>
+        <w:t>ju</w:t>
+      </w:r>
+      <w:r>
+        <w:t xml:space="preserve"> ordinaciju</w:t>
+      </w:r>
+      <w:r>
+        <w:t xml:space="preserve">, zatim administrator klinike </w:t>
+      </w:r>
+      <w:r>
+        <w:t>1 dodaje novi pregled ordinaciji (zakazuje je) i čuva izmene, i nakon toga administrator klinike 2</w:t>
+      </w:r>
+      <w:r>
+        <w:t xml:space="preserve"> pokuša da uradi isto. </w:t>
+      </w:r>
+      <w:r>
+        <w:t xml:space="preserve">Oba pregleda se dešavaju istog datuma u </w:t>
+      </w:r>
+      <w:r>
+        <w:t>preklapajuće</w:t>
+      </w:r>
+      <w:r>
+        <w:t xml:space="preserve"> vreme. </w:t>
+      </w:r>
+      <w:r>
+        <w:t xml:space="preserve">Ukoliko dozvolimo da oba administratora klinike </w:t>
+      </w:r>
+      <w:r>
+        <w:t xml:space="preserve">urade željeno zakazivanje, </w:t>
+      </w:r>
+      <w:r>
+        <w:t>ordinacija bi bila zakazana za dva pregleda koja se dešavaju istovremeno</w:t>
+      </w:r>
+      <w:r>
+        <w:t>,</w:t>
+      </w:r>
+      <w:r>
+        <w:t xml:space="preserve"> </w:t>
+      </w:r>
+      <w:r>
+        <w:t>što dovodi do nedozvoljenog stanja baze i neispravnog rada aplikacije.</w:t>
+      </w:r>
+    </w:p>
+    <w:p>
+      <w:pPr>
+        <w:pStyle w:val="NoSpacing"/>
+      </w:pPr>
+      <w:r>
+        <w:rPr>
+          <w:noProof/>
+        </w:rPr>
+        <w:lastRenderedPageBreak/>
+        <w:drawing>
+          <wp:anchor distT="0" distB="0" distL="114300" distR="114300" simplePos="0" relativeHeight="251660288" behindDoc="0" locked="0" layoutInCell="1" allowOverlap="1" wp14:anchorId="4D675866" wp14:editId="39E2C7DA">
+            <wp:simplePos x="0" y="0"/>
+            <wp:positionH relativeFrom="column">
+              <wp:posOffset>469424</wp:posOffset>
+            </wp:positionH>
+            <wp:positionV relativeFrom="paragraph">
+              <wp:posOffset>73347</wp:posOffset>
+            </wp:positionV>
+            <wp:extent cx="4867275" cy="4114800"/>
+            <wp:effectExtent l="0" t="0" r="9525" b="0"/>
+            <wp:wrapTopAndBottom/>
+            <wp:docPr id="6" name="Picture 6" descr="A screenshot of a social media post&#10;&#10;Description automatically generated"/>
+            <wp:cNvGraphicFramePr>
+              <a:graphicFrameLocks xmlns:a="http://schemas.openxmlformats.org/drawingml/2006/main" noChangeAspect="1"/>
+            </wp:cNvGraphicFramePr>
+            <a:graphic xmlns:a="http://schemas.openxmlformats.org/drawingml/2006/main">
+              <a:graphicData uri="http://schemas.openxmlformats.org/drawingml/2006/picture">
+                <pic:pic xmlns:pic="http://schemas.openxmlformats.org/drawingml/2006/picture">
+                  <pic:nvPicPr>
+                    <pic:cNvPr id="6" name="ordinacije.png"/>
+                    <pic:cNvPicPr/>
+                  </pic:nvPicPr>
+                  <pic:blipFill>
+                    <a:blip r:embed="rId10">
+                      <a:extLst>
+                        <a:ext uri="{28A0092B-C50C-407E-A947-70E740481C1C}">
+                          <a14:useLocalDpi xmlns:a14="http://schemas.microsoft.com/office/drawing/2010/main" val="0"/>
+                        </a:ext>
+                      </a:extLst>
+                    </a:blip>
+                    <a:stretch>
+                      <a:fillRect/>
+                    </a:stretch>
+                  </pic:blipFill>
+                  <pic:spPr>
+                    <a:xfrm>
+                      <a:off x="0" y="0"/>
+                      <a:ext cx="4867275" cy="4114800"/>
+                    </a:xfrm>
+                    <a:prstGeom prst="rect">
+                      <a:avLst/>
+                    </a:prstGeom>
+                  </pic:spPr>
+                </pic:pic>
+              </a:graphicData>
+            </a:graphic>
+          </wp:anchor>
+        </w:drawing>
+      </w:r>
+    </w:p>
+    <w:p>
+      <w:r>
+        <w:rPr>
+          <w:rStyle w:val="IntenseEmphasis"/>
+        </w:rPr>
+        <w:t xml:space="preserve">Opis rešenja konfliktne situacije:  </w:t>
+      </w:r>
+      <w:r>
+        <w:t xml:space="preserve">Nakon što jedan administrator klinike pristupi ordinaciji potrebno ga je zaključati za sve ostale transakcije koje žele da </w:t>
+      </w:r>
+      <w:r>
+        <w:t>je</w:t>
+      </w:r>
+      <w:r>
+        <w:t xml:space="preserve"> menjaju. Nakon što administrator završi rad sa zauzetim objektom i komituje svoje izmene on ga otključava i ostale transakcije mogu da ga menjaju. Ovaj problem je rešen primenom optimističkog zaključavanja objekta. Klasi </w:t>
+      </w:r>
+      <w:r>
+        <w:t>Ordination</w:t>
+      </w:r>
+      <w:r>
+        <w:t xml:space="preserve"> je dodato polje Long Version sa anotacijom @Version. Kada prva transakcija zauzme objekat, obavi izmene nad njime i komituje ih</w:t>
+      </w:r>
+      <w:r>
+        <w:t>,</w:t>
+      </w:r>
+      <w:r>
+        <w:t xml:space="preserve"> njegov Version atribut će se uvećati za jedan. Ukoliko naredna transakcija pokuša da izmeni isti objekat dobiće izuzetak jer se vrednost polja verzije u transakciji i bazi ne podudaraju. Na ovaj način je rešen problem </w:t>
+      </w:r>
+      <w:r>
+        <w:t>konkuretnog zauzimanja sale za više pregleda koji se dešavaju istovremeno.</w:t>
+      </w:r>
+    </w:p>
     <w:p/>
     <w:sectPr>
       <w:pgSz w:w="12240" w:h="15840"/>
@@ -566,12 +1112,99 @@
 </w:document>
 </file>
 
+<file path=word/endnotes.xml><?xml version="1.0" encoding="utf-8"?>
+<w:endnotes xmlns:wpc="http://schemas.microsoft.com/office/word/2010/wordprocessingCanvas" xmlns:cx="http://schemas.microsoft.com/office/drawing/2014/chartex" xmlns:cx1="http://schemas.microsoft.com/office/drawing/2015/9/8/chartex" xmlns:cx2="http://schemas.microsoft.com/office/drawing/2015/10/21/chartex" xmlns:cx3="http://schemas.microsoft.com/office/drawing/2016/5/9/chartex" xmlns:cx4="http://schemas.microsoft.com/office/drawing/2016/5/10/chartex" xmlns:cx5="http://schemas.microsoft.com/office/drawing/2016/5/11/chartex" xmlns:cx6="http://schemas.microsoft.com/office/drawing/2016/5/12/chartex" xmlns:cx7="http://schemas.microsoft.com/office/drawing/2016/5/13/chartex" xmlns:cx8="http://schemas.microsoft.com/office/drawing/2016/5/14/chartex" xmlns:mc="http://schemas.openxmlformats.org/markup-compatibility/2006" xmlns:aink="http://schemas.microsoft.com/office/drawing/2016/ink" xmlns:am3d="http://schemas.microsoft.com/office/drawing/2017/model3d" xmlns:o="urn:schemas-microsoft-com:office:office" xmlns:r="http://schemas.openxmlformats.org/officeDocument/2006/relationships" xmlns:m="http://schemas.openxmlformats.org/officeDocument/2006/math" xmlns:v="urn:schemas-microsoft-com:vml" xmlns:wp14="http://schemas.microsoft.com/office/word/2010/wordprocessingDrawing" xmlns:wp="http://schemas.openxmlformats.org/drawingml/2006/wordprocessingDrawing" xmlns:w10="urn:schemas-microsoft-com:office:word" xmlns:w="http://schemas.openxmlformats.org/wordprocessingml/2006/main" xmlns:w14="http://schemas.microsoft.com/office/word/2010/wordml" xmlns:w15="http://schemas.microsoft.com/office/word/2012/wordml" xmlns:w16cex="http://schemas.microsoft.com/office/word/2018/wordml/cex" xmlns:w16cid="http://schemas.microsoft.com/office/word/2016/wordml/cid" xmlns:w16="http://schemas.microsoft.com/office/word/2018/wordml" xmlns:w16se="http://schemas.microsoft.com/office/word/2015/wordml/symex" xmlns:wpg="http://schemas.microsoft.com/office/word/2010/wordprocessingGroup" xmlns:wpi="http://schemas.microsoft.com/office/word/2010/wordprocessingInk" xmlns:wne="http://schemas.microsoft.com/office/word/2006/wordml" xmlns:wps="http://schemas.microsoft.com/office/word/2010/wordprocessingShape" mc:Ignorable="w14 w15 w16se w16cid w16 w16cex wp14">
+  <w:endnote w:type="separator" w:id="-1">
+    <w:p>
+      <w:pPr>
+        <w:spacing w:after="0" w:line="240" w:lineRule="auto"/>
+      </w:pPr>
+      <w:r>
+        <w:separator/>
+      </w:r>
+    </w:p>
+  </w:endnote>
+  <w:endnote w:type="continuationSeparator" w:id="0">
+    <w:p>
+      <w:pPr>
+        <w:spacing w:after="0" w:line="240" w:lineRule="auto"/>
+      </w:pPr>
+      <w:r>
+        <w:continuationSeparator/>
+      </w:r>
+    </w:p>
+  </w:endnote>
+</w:endnotes>
+</file>
+
+<file path=word/footnotes.xml><?xml version="1.0" encoding="utf-8"?>
+<w:footnotes xmlns:wpc="http://schemas.microsoft.com/office/word/2010/wordprocessingCanvas" xmlns:cx="http://schemas.microsoft.com/office/drawing/2014/chartex" xmlns:cx1="http://schemas.microsoft.com/office/drawing/2015/9/8/chartex" xmlns:cx2="http://schemas.microsoft.com/office/drawing/2015/10/21/chartex" xmlns:cx3="http://schemas.microsoft.com/office/drawing/2016/5/9/chartex" xmlns:cx4="http://schemas.microsoft.com/office/drawing/2016/5/10/chartex" xmlns:cx5="http://schemas.microsoft.com/office/drawing/2016/5/11/chartex" xmlns:cx6="http://schemas.microsoft.com/office/drawing/2016/5/12/chartex" xmlns:cx7="http://schemas.microsoft.com/office/drawing/2016/5/13/chartex" xmlns:cx8="http://schemas.microsoft.com/office/drawing/2016/5/14/chartex" xmlns:mc="http://schemas.openxmlformats.org/markup-compatibility/2006" xmlns:aink="http://schemas.microsoft.com/office/drawing/2016/ink" xmlns:am3d="http://schemas.microsoft.com/office/drawing/2017/model3d" xmlns:o="urn:schemas-microsoft-com:office:office" xmlns:r="http://schemas.openxmlformats.org/officeDocument/2006/relationships" xmlns:m="http://schemas.openxmlformats.org/officeDocument/2006/math" xmlns:v="urn:schemas-microsoft-com:vml" xmlns:wp14="http://schemas.microsoft.com/office/word/2010/wordprocessingDrawing" xmlns:wp="http://schemas.openxmlformats.org/drawingml/2006/wordprocessingDrawing" xmlns:w10="urn:schemas-microsoft-com:office:word" xmlns:w="http://schemas.openxmlformats.org/wordprocessingml/2006/main" xmlns:w14="http://schemas.microsoft.com/office/word/2010/wordml" xmlns:w15="http://schemas.microsoft.com/office/word/2012/wordml" xmlns:w16cex="http://schemas.microsoft.com/office/word/2018/wordml/cex" xmlns:w16cid="http://schemas.microsoft.com/office/word/2016/wordml/cid" xmlns:w16="http://schemas.microsoft.com/office/word/2018/wordml" xmlns:w16se="http://schemas.microsoft.com/office/word/2015/wordml/symex" xmlns:wpg="http://schemas.microsoft.com/office/word/2010/wordprocessingGroup" xmlns:wpi="http://schemas.microsoft.com/office/word/2010/wordprocessingInk" xmlns:wne="http://schemas.microsoft.com/office/word/2006/wordml" xmlns:wps="http://schemas.microsoft.com/office/word/2010/wordprocessingShape" mc:Ignorable="w14 w15 w16se w16cid w16 w16cex wp14">
+  <w:footnote w:type="separator" w:id="-1">
+    <w:p>
+      <w:pPr>
+        <w:spacing w:after="0" w:line="240" w:lineRule="auto"/>
+      </w:pPr>
+      <w:r>
+        <w:separator/>
+      </w:r>
+    </w:p>
+  </w:footnote>
+  <w:footnote w:type="continuationSeparator" w:id="0">
+    <w:p>
+      <w:pPr>
+        <w:spacing w:after="0" w:line="240" w:lineRule="auto"/>
+      </w:pPr>
+      <w:r>
+        <w:continuationSeparator/>
+      </w:r>
+    </w:p>
+  </w:footnote>
+  <w:footnote w:id="1">
+    <w:p>
+      <w:pPr>
+        <w:pStyle w:val="FootnoteText"/>
+        <w:rPr>
+          <w:lang w:val="sr-Latn-RS"/>
+        </w:rPr>
+      </w:pPr>
+      <w:r>
+        <w:rPr>
+          <w:rStyle w:val="FootnoteReference"/>
+        </w:rPr>
+        <w:footnoteRef/>
+      </w:r>
+      <w:r>
+        <w:t xml:space="preserve"> </w:t>
+      </w:r>
+      <w:r>
+        <w:rPr>
+          <w:lang w:val="sr-Latn-RS"/>
+        </w:rPr>
+        <w:t xml:space="preserve">Brisanje se radi logički, te predstavlja izmenu vrednosti polja </w:t>
+      </w:r>
+      <w:r>
+        <w:rPr>
+          <w:lang w:val="sr-Latn-RS"/>
+        </w:rPr>
+        <w:t>active</w:t>
+      </w:r>
+      <w:r>
+        <w:rPr>
+          <w:lang w:val="sr-Latn-RS"/>
+        </w:rPr>
+        <w:t xml:space="preserve"> tipa pregleda</w:t>
+      </w:r>
+    </w:p>
+  </w:footnote>
+</w:footnotes>
+</file>
+
 <file path=word/numbering.xml><?xml version="1.0" encoding="utf-8"?>
 <w:numbering xmlns:wpc="http://schemas.microsoft.com/office/word/2010/wordprocessingCanvas" xmlns:cx="http://schemas.microsoft.com/office/drawing/2014/chartex" xmlns:cx1="http://schemas.microsoft.com/office/drawing/2015/9/8/chartex" xmlns:cx2="http://schemas.microsoft.com/office/drawing/2015/10/21/chartex" xmlns:cx3="http://schemas.microsoft.com/office/drawing/2016/5/9/chartex" xmlns:cx4="http://schemas.microsoft.com/office/drawing/2016/5/10/chartex" xmlns:cx5="http://schemas.microsoft.com/office/drawing/2016/5/11/chartex" xmlns:cx6="http://schemas.microsoft.com/office/drawing/2016/5/12/chartex" xmlns:cx7="http://schemas.microsoft.com/office/drawing/2016/5/13/chartex" xmlns:cx8="http://schemas.microsoft.com/office/drawing/2016/5/14/chartex" xmlns:mc="http://schemas.openxmlformats.org/markup-compatibility/2006" xmlns:aink="http://schemas.microsoft.com/office/drawing/2016/ink" xmlns:am3d="http://schemas.microsoft.com/office/drawing/2017/model3d" xmlns:o="urn:schemas-microsoft-com:office:office" xmlns:r="http://schemas.openxmlformats.org/officeDocument/2006/relationships" xmlns:m="http://schemas.openxmlformats.org/officeDocument/2006/math" xmlns:v="urn:schemas-microsoft-com:vml" xmlns:wp14="http://schemas.microsoft.com/office/word/2010/wordprocessingDrawing" xmlns:wp="http://schemas.openxmlformats.org/drawingml/2006/wordprocessingDrawing" xmlns:w10="urn:schemas-microsoft-com:office:word" xmlns:w="http://schemas.openxmlformats.org/wordprocessingml/2006/main" xmlns:w14="http://schemas.microsoft.com/office/word/2010/wordml" xmlns:w15="http://schemas.microsoft.com/office/word/2012/wordml" xmlns:w16cex="http://schemas.microsoft.com/office/word/2018/wordml/cex" xmlns:w16cid="http://schemas.microsoft.com/office/word/2016/wordml/cid" xmlns:w16="http://schemas.microsoft.com/office/word/2018/wordml" xmlns:w16se="http://schemas.microsoft.com/office/word/2015/wordml/symex" xmlns:wpg="http://schemas.microsoft.com/office/word/2010/wordprocessingGroup" xmlns:wpi="http://schemas.microsoft.com/office/word/2010/wordprocessingInk" xmlns:wne="http://schemas.microsoft.com/office/word/2006/wordml" xmlns:wps="http://schemas.microsoft.com/office/word/2010/wordprocessingShape" mc:Ignorable="w14 w15 w16se w16cid w16 w16cex wp14">
   <w:abstractNum w:abstractNumId="0" w15:restartNumberingAfterBreak="0">
     <w:nsid w:val="10D90BF8"/>
     <w:multiLevelType w:val="hybridMultilevel"/>
-    <w:tmpl w:val="8C66BE1C"/>
+    <w:tmpl w:val="9C7CBDF0"/>
     <w:lvl w:ilvl="0" w:tplc="04090011">
       <w:start w:val="1"/>
       <w:numFmt w:val="decimal"/>
@@ -658,6 +1291,95 @@
     </w:lvl>
   </w:abstractNum>
   <w:abstractNum w:abstractNumId="1" w15:restartNumberingAfterBreak="0">
+    <w:nsid w:val="2F5C0BE0"/>
+    <w:multiLevelType w:val="hybridMultilevel"/>
+    <w:tmpl w:val="8C66BE1C"/>
+    <w:lvl w:ilvl="0" w:tplc="04090011">
+      <w:start w:val="1"/>
+      <w:numFmt w:val="decimal"/>
+      <w:lvlText w:val="%1)"/>
+      <w:lvlJc w:val="left"/>
+      <w:pPr>
+        <w:ind w:left="720" w:hanging="360"/>
+      </w:pPr>
+      <w:rPr>
+        <w:rFonts w:hint="default"/>
+      </w:rPr>
+    </w:lvl>
+    <w:lvl w:ilvl="1" w:tplc="04090019" w:tentative="1">
+      <w:start w:val="1"/>
+      <w:numFmt w:val="lowerLetter"/>
+      <w:lvlText w:val="%2."/>
+      <w:lvlJc w:val="left"/>
+      <w:pPr>
+        <w:ind w:left="1440" w:hanging="360"/>
+      </w:pPr>
+    </w:lvl>
+    <w:lvl w:ilvl="2" w:tplc="0409001B" w:tentative="1">
+      <w:start w:val="1"/>
+      <w:numFmt w:val="lowerRoman"/>
+      <w:lvlText w:val="%3."/>
+      <w:lvlJc w:val="right"/>
+      <w:pPr>
+        <w:ind w:left="2160" w:hanging="180"/>
+      </w:pPr>
+    </w:lvl>
+    <w:lvl w:ilvl="3" w:tplc="0409000F" w:tentative="1">
+      <w:start w:val="1"/>
+      <w:numFmt w:val="decimal"/>
+      <w:lvlText w:val="%4."/>
+      <w:lvlJc w:val="left"/>
+      <w:pPr>
+        <w:ind w:left="2880" w:hanging="360"/>
+      </w:pPr>
+    </w:lvl>
+    <w:lvl w:ilvl="4" w:tplc="04090019" w:tentative="1">
+      <w:start w:val="1"/>
+      <w:numFmt w:val="lowerLetter"/>
+      <w:lvlText w:val="%5."/>
+      <w:lvlJc w:val="left"/>
+      <w:pPr>
+        <w:ind w:left="3600" w:hanging="360"/>
+      </w:pPr>
+    </w:lvl>
+    <w:lvl w:ilvl="5" w:tplc="0409001B" w:tentative="1">
+      <w:start w:val="1"/>
+      <w:numFmt w:val="lowerRoman"/>
+      <w:lvlText w:val="%6."/>
+      <w:lvlJc w:val="right"/>
+      <w:pPr>
+        <w:ind w:left="4320" w:hanging="180"/>
+      </w:pPr>
+    </w:lvl>
+    <w:lvl w:ilvl="6" w:tplc="0409000F" w:tentative="1">
+      <w:start w:val="1"/>
+      <w:numFmt w:val="decimal"/>
+      <w:lvlText w:val="%7."/>
+      <w:lvlJc w:val="left"/>
+      <w:pPr>
+        <w:ind w:left="5040" w:hanging="360"/>
+      </w:pPr>
+    </w:lvl>
+    <w:lvl w:ilvl="7" w:tplc="04090019" w:tentative="1">
+      <w:start w:val="1"/>
+      <w:numFmt w:val="lowerLetter"/>
+      <w:lvlText w:val="%8."/>
+      <w:lvlJc w:val="left"/>
+      <w:pPr>
+        <w:ind w:left="5760" w:hanging="360"/>
+      </w:pPr>
+    </w:lvl>
+    <w:lvl w:ilvl="8" w:tplc="0409001B" w:tentative="1">
+      <w:start w:val="1"/>
+      <w:numFmt w:val="lowerRoman"/>
+      <w:lvlText w:val="%9."/>
+      <w:lvlJc w:val="right"/>
+      <w:pPr>
+        <w:ind w:left="6480" w:hanging="180"/>
+      </w:pPr>
+    </w:lvl>
+  </w:abstractNum>
+  <w:abstractNum w:abstractNumId="2" w15:restartNumberingAfterBreak="0">
     <w:nsid w:val="344914C6"/>
     <w:multiLevelType w:val="hybridMultilevel"/>
     <w:tmpl w:val="8C66BE1C"/>
@@ -746,7 +1468,7 @@
       </w:pPr>
     </w:lvl>
   </w:abstractNum>
-  <w:abstractNum w:abstractNumId="2" w15:restartNumberingAfterBreak="0">
+  <w:abstractNum w:abstractNumId="3" w15:restartNumberingAfterBreak="0">
     <w:nsid w:val="53F776BA"/>
     <w:multiLevelType w:val="hybridMultilevel"/>
     <w:tmpl w:val="8C66BE1C"/>
@@ -835,7 +1557,7 @@
       </w:pPr>
     </w:lvl>
   </w:abstractNum>
-  <w:abstractNum w:abstractNumId="3" w15:restartNumberingAfterBreak="0">
+  <w:abstractNum w:abstractNumId="4" w15:restartNumberingAfterBreak="0">
     <w:nsid w:val="62FA61F8"/>
     <w:multiLevelType w:val="hybridMultilevel"/>
     <w:tmpl w:val="8C66BE1C"/>
@@ -922,19 +1644,137 @@
       <w:pPr>
         <w:ind w:left="6480" w:hanging="180"/>
       </w:pPr>
+    </w:lvl>
+  </w:abstractNum>
+  <w:abstractNum w:abstractNumId="5" w15:restartNumberingAfterBreak="0">
+    <w:nsid w:val="7EB8284A"/>
+    <w:multiLevelType w:val="hybridMultilevel"/>
+    <w:tmpl w:val="2D628016"/>
+    <w:lvl w:ilvl="0" w:tplc="01C8B03A">
+      <w:numFmt w:val="bullet"/>
+      <w:lvlText w:val=""/>
+      <w:lvlJc w:val="left"/>
+      <w:pPr>
+        <w:ind w:left="720" w:hanging="360"/>
+      </w:pPr>
+      <w:rPr>
+        <w:rFonts w:ascii="Symbol" w:eastAsiaTheme="minorHAnsi" w:hAnsi="Symbol" w:cstheme="minorBidi" w:hint="default"/>
+      </w:rPr>
+    </w:lvl>
+    <w:lvl w:ilvl="1" w:tplc="04090003" w:tentative="1">
+      <w:start w:val="1"/>
+      <w:numFmt w:val="bullet"/>
+      <w:lvlText w:val="o"/>
+      <w:lvlJc w:val="left"/>
+      <w:pPr>
+        <w:ind w:left="1440" w:hanging="360"/>
+      </w:pPr>
+      <w:rPr>
+        <w:rFonts w:ascii="Courier New" w:hAnsi="Courier New" w:cs="Courier New" w:hint="default"/>
+      </w:rPr>
+    </w:lvl>
+    <w:lvl w:ilvl="2" w:tplc="04090005" w:tentative="1">
+      <w:start w:val="1"/>
+      <w:numFmt w:val="bullet"/>
+      <w:lvlText w:val=""/>
+      <w:lvlJc w:val="left"/>
+      <w:pPr>
+        <w:ind w:left="2160" w:hanging="360"/>
+      </w:pPr>
+      <w:rPr>
+        <w:rFonts w:ascii="Wingdings" w:hAnsi="Wingdings" w:hint="default"/>
+      </w:rPr>
+    </w:lvl>
+    <w:lvl w:ilvl="3" w:tplc="04090001" w:tentative="1">
+      <w:start w:val="1"/>
+      <w:numFmt w:val="bullet"/>
+      <w:lvlText w:val=""/>
+      <w:lvlJc w:val="left"/>
+      <w:pPr>
+        <w:ind w:left="2880" w:hanging="360"/>
+      </w:pPr>
+      <w:rPr>
+        <w:rFonts w:ascii="Symbol" w:hAnsi="Symbol" w:hint="default"/>
+      </w:rPr>
+    </w:lvl>
+    <w:lvl w:ilvl="4" w:tplc="04090003" w:tentative="1">
+      <w:start w:val="1"/>
+      <w:numFmt w:val="bullet"/>
+      <w:lvlText w:val="o"/>
+      <w:lvlJc w:val="left"/>
+      <w:pPr>
+        <w:ind w:left="3600" w:hanging="360"/>
+      </w:pPr>
+      <w:rPr>
+        <w:rFonts w:ascii="Courier New" w:hAnsi="Courier New" w:cs="Courier New" w:hint="default"/>
+      </w:rPr>
+    </w:lvl>
+    <w:lvl w:ilvl="5" w:tplc="04090005" w:tentative="1">
+      <w:start w:val="1"/>
+      <w:numFmt w:val="bullet"/>
+      <w:lvlText w:val=""/>
+      <w:lvlJc w:val="left"/>
+      <w:pPr>
+        <w:ind w:left="4320" w:hanging="360"/>
+      </w:pPr>
+      <w:rPr>
+        <w:rFonts w:ascii="Wingdings" w:hAnsi="Wingdings" w:hint="default"/>
+      </w:rPr>
+    </w:lvl>
+    <w:lvl w:ilvl="6" w:tplc="04090001" w:tentative="1">
+      <w:start w:val="1"/>
+      <w:numFmt w:val="bullet"/>
+      <w:lvlText w:val=""/>
+      <w:lvlJc w:val="left"/>
+      <w:pPr>
+        <w:ind w:left="5040" w:hanging="360"/>
+      </w:pPr>
+      <w:rPr>
+        <w:rFonts w:ascii="Symbol" w:hAnsi="Symbol" w:hint="default"/>
+      </w:rPr>
+    </w:lvl>
+    <w:lvl w:ilvl="7" w:tplc="04090003" w:tentative="1">
+      <w:start w:val="1"/>
+      <w:numFmt w:val="bullet"/>
+      <w:lvlText w:val="o"/>
+      <w:lvlJc w:val="left"/>
+      <w:pPr>
+        <w:ind w:left="5760" w:hanging="360"/>
+      </w:pPr>
+      <w:rPr>
+        <w:rFonts w:ascii="Courier New" w:hAnsi="Courier New" w:cs="Courier New" w:hint="default"/>
+      </w:rPr>
+    </w:lvl>
+    <w:lvl w:ilvl="8" w:tplc="04090005" w:tentative="1">
+      <w:start w:val="1"/>
+      <w:numFmt w:val="bullet"/>
+      <w:lvlText w:val=""/>
+      <w:lvlJc w:val="left"/>
+      <w:pPr>
+        <w:ind w:left="6480" w:hanging="360"/>
+      </w:pPr>
+      <w:rPr>
+        <w:rFonts w:ascii="Wingdings" w:hAnsi="Wingdings" w:hint="default"/>
+      </w:rPr>
     </w:lvl>
   </w:abstractNum>
   <w:num w:numId="1">
     <w:abstractNumId w:val="0"/>
   </w:num>
   <w:num w:numId="2">
+    <w:abstractNumId w:val="4"/>
+  </w:num>
+  <w:num w:numId="3">
+    <w:abstractNumId w:val="2"/>
+  </w:num>
+  <w:num w:numId="4">
     <w:abstractNumId w:val="3"/>
   </w:num>
-  <w:num w:numId="3">
+  <w:num w:numId="5">
+    <w:abstractNumId w:val="5"/>
+  </w:num>
+  <w:num w:numId="6">
     <w:abstractNumId w:val="1"/>
-  </w:num>
-  <w:num w:numId="4">
-    <w:abstractNumId w:val="2"/>
   </w:num>
 </w:numbering>
 </file>
@@ -1456,6 +2296,139 @@
       <w:spacing w:after="0" w:line="240" w:lineRule="auto"/>
     </w:pPr>
   </w:style>
+  <w:style w:type="paragraph" w:styleId="Header">
+    <w:name w:val="header"/>
+    <w:basedOn w:val="Normal"/>
+    <w:link w:val="HeaderChar"/>
+    <w:uiPriority w:val="99"/>
+    <w:unhideWhenUsed/>
+    <w:rsid w:val="00AC666F"/>
+    <w:pPr>
+      <w:tabs>
+        <w:tab w:val="center" w:pos="4680"/>
+        <w:tab w:val="right" w:pos="9360"/>
+      </w:tabs>
+      <w:spacing w:after="0" w:line="240" w:lineRule="auto"/>
+    </w:pPr>
+  </w:style>
+  <w:style w:type="character" w:customStyle="1" w:styleId="HeaderChar">
+    <w:name w:val="Header Char"/>
+    <w:basedOn w:val="DefaultParagraphFont"/>
+    <w:link w:val="Header"/>
+    <w:uiPriority w:val="99"/>
+    <w:rsid w:val="00AC666F"/>
+  </w:style>
+  <w:style w:type="paragraph" w:styleId="Footer">
+    <w:name w:val="footer"/>
+    <w:basedOn w:val="Normal"/>
+    <w:link w:val="FooterChar"/>
+    <w:uiPriority w:val="99"/>
+    <w:unhideWhenUsed/>
+    <w:rsid w:val="00AC666F"/>
+    <w:pPr>
+      <w:tabs>
+        <w:tab w:val="center" w:pos="4680"/>
+        <w:tab w:val="right" w:pos="9360"/>
+      </w:tabs>
+      <w:spacing w:after="0" w:line="240" w:lineRule="auto"/>
+    </w:pPr>
+  </w:style>
+  <w:style w:type="character" w:customStyle="1" w:styleId="FooterChar">
+    <w:name w:val="Footer Char"/>
+    <w:basedOn w:val="DefaultParagraphFont"/>
+    <w:link w:val="Footer"/>
+    <w:uiPriority w:val="99"/>
+    <w:rsid w:val="00AC666F"/>
+  </w:style>
+  <w:style w:type="paragraph" w:styleId="EndnoteText">
+    <w:name w:val="endnote text"/>
+    <w:basedOn w:val="Normal"/>
+    <w:link w:val="EndnoteTextChar"/>
+    <w:uiPriority w:val="99"/>
+    <w:semiHidden/>
+    <w:unhideWhenUsed/>
+    <w:rsid w:val="00695EAA"/>
+    <w:pPr>
+      <w:spacing w:after="0" w:line="240" w:lineRule="auto"/>
+    </w:pPr>
+    <w:rPr>
+      <w:sz w:val="20"/>
+      <w:szCs w:val="20"/>
+    </w:rPr>
+  </w:style>
+  <w:style w:type="character" w:customStyle="1" w:styleId="EndnoteTextChar">
+    <w:name w:val="Endnote Text Char"/>
+    <w:basedOn w:val="DefaultParagraphFont"/>
+    <w:link w:val="EndnoteText"/>
+    <w:uiPriority w:val="99"/>
+    <w:semiHidden/>
+    <w:rsid w:val="00695EAA"/>
+    <w:rPr>
+      <w:sz w:val="20"/>
+      <w:szCs w:val="20"/>
+    </w:rPr>
+  </w:style>
+  <w:style w:type="character" w:styleId="EndnoteReference">
+    <w:name w:val="endnote reference"/>
+    <w:basedOn w:val="DefaultParagraphFont"/>
+    <w:uiPriority w:val="99"/>
+    <w:semiHidden/>
+    <w:unhideWhenUsed/>
+    <w:rsid w:val="00695EAA"/>
+    <w:rPr>
+      <w:vertAlign w:val="superscript"/>
+    </w:rPr>
+  </w:style>
+  <w:style w:type="paragraph" w:styleId="FootnoteText">
+    <w:name w:val="footnote text"/>
+    <w:basedOn w:val="Normal"/>
+    <w:link w:val="FootnoteTextChar"/>
+    <w:uiPriority w:val="99"/>
+    <w:semiHidden/>
+    <w:unhideWhenUsed/>
+    <w:rsid w:val="00695EAA"/>
+    <w:pPr>
+      <w:spacing w:after="0" w:line="240" w:lineRule="auto"/>
+    </w:pPr>
+    <w:rPr>
+      <w:sz w:val="20"/>
+      <w:szCs w:val="20"/>
+    </w:rPr>
+  </w:style>
+  <w:style w:type="character" w:customStyle="1" w:styleId="FootnoteTextChar">
+    <w:name w:val="Footnote Text Char"/>
+    <w:basedOn w:val="DefaultParagraphFont"/>
+    <w:link w:val="FootnoteText"/>
+    <w:uiPriority w:val="99"/>
+    <w:semiHidden/>
+    <w:rsid w:val="00695EAA"/>
+    <w:rPr>
+      <w:sz w:val="20"/>
+      <w:szCs w:val="20"/>
+    </w:rPr>
+  </w:style>
+  <w:style w:type="character" w:styleId="FootnoteReference">
+    <w:name w:val="footnote reference"/>
+    <w:basedOn w:val="DefaultParagraphFont"/>
+    <w:uiPriority w:val="99"/>
+    <w:semiHidden/>
+    <w:unhideWhenUsed/>
+    <w:rsid w:val="00695EAA"/>
+    <w:rPr>
+      <w:vertAlign w:val="superscript"/>
+    </w:rPr>
+  </w:style>
+  <w:style w:type="paragraph" w:styleId="ListParagraph">
+    <w:name w:val="List Paragraph"/>
+    <w:basedOn w:val="Normal"/>
+    <w:uiPriority w:val="34"/>
+    <w:qFormat/>
+    <w:rsid w:val="008615F2"/>
+    <w:pPr>
+      <w:ind w:left="720"/>
+      <w:contextualSpacing/>
+    </w:pPr>
+  </w:style>
 </w:styles>
 </file>
 
@@ -1752,4 +2725,16 @@
     </a:ext>
   </a:extLst>
 </a:theme>
+</file>
+
+<file path=customXml/item1.xml><?xml version="1.0" encoding="utf-8"?>
+<b:Sources xmlns:b="http://schemas.openxmlformats.org/officeDocument/2006/bibliography" xmlns="http://schemas.openxmlformats.org/officeDocument/2006/bibliography" SelectedStyle="\APASixthEditionOfficeOnline.xsl" StyleName="APA" Version="6"/>
+</file>
+
+<file path=customXml/itemProps1.xml><?xml version="1.0" encoding="utf-8"?>
+<ds:datastoreItem xmlns:ds="http://schemas.openxmlformats.org/officeDocument/2006/customXml" ds:itemID="{52EBF822-2D4D-4652-94B7-ED381B06D0B7}">
+  <ds:schemaRefs>
+    <ds:schemaRef ds:uri="http://schemas.openxmlformats.org/officeDocument/2006/bibliography"/>
+  </ds:schemaRefs>
+</ds:datastoreItem>
 </file>
</xml_diff>